<commit_message>
Add ARCHITECTURE.md and update documentation
</commit_message>
<xml_diff>
--- a/f-03-01-application-form-en.docx
+++ b/f-03-01-application-form-en.docx
@@ -86,14 +86,14 @@
         <w:tblLook w:val="04A0" w:firstRow="1" w:lastRow="0" w:firstColumn="1" w:lastColumn="0" w:noHBand="0" w:noVBand="1"/>
       </w:tblPr>
       <w:tblGrid>
-        <w:gridCol w:w="483"/>
-        <w:gridCol w:w="2273"/>
-        <w:gridCol w:w="546"/>
-        <w:gridCol w:w="2709"/>
-        <w:gridCol w:w="484"/>
-        <w:gridCol w:w="1221"/>
-        <w:gridCol w:w="484"/>
-        <w:gridCol w:w="1156"/>
+        <w:gridCol w:w="476"/>
+        <w:gridCol w:w="2243"/>
+        <w:gridCol w:w="539"/>
+        <w:gridCol w:w="2674"/>
+        <w:gridCol w:w="539"/>
+        <w:gridCol w:w="1205"/>
+        <w:gridCol w:w="539"/>
+        <w:gridCol w:w="1141"/>
       </w:tblGrid>
       <w:tr>
         <w:tc>
@@ -123,7 +123,6 @@
                   <w14:uncheckedState w14:val="2610" w14:font="MS Gothic"/>
                 </w14:checkbox>
               </w:sdtPr>
-              <w:sdtEndPr/>
               <w:sdtContent>
                 <w:r>
                   <w:rPr>
@@ -199,7 +198,6 @@
                   <w14:uncheckedState w14:val="2610" w14:font="MS Gothic"/>
                 </w14:checkbox>
               </w:sdtPr>
-              <w:sdtEndPr/>
               <w:sdtContent>
                 <w:r>
                   <w:rPr>
@@ -268,21 +266,20 @@
                 </w:rPr>
                 <w:id w:val="-2138939903"/>
                 <w14:checkbox>
-                  <w14:checked w14:val="0"/>
+                  <w14:checked w14:val="1"/>
                   <w14:checkedState w14:val="2612" w14:font="MS Gothic"/>
                   <w14:uncheckedState w14:val="2610" w14:font="MS Gothic"/>
                 </w14:checkbox>
               </w:sdtPr>
-              <w:sdtEndPr/>
               <w:sdtContent>
                 <w:r>
                   <w:rPr>
-                    <w:rFonts w:ascii="Aptos" w:eastAsia="MS Gothic" w:hAnsi="Aptos" w:cs="Segoe UI Symbol"/>
+                    <w:rFonts w:ascii="MS Gothic" w:eastAsia="MS Gothic" w:hAnsi="MS Gothic" w:hint="eastAsia"/>
                     <w:sz w:val="18"/>
                     <w:szCs w:val="18"/>
                     <w:lang w:val="en-GB"/>
                   </w:rPr>
-                  <w:t>☐</w:t>
+                  <w:t>☒</w:t>
                 </w:r>
               </w:sdtContent>
             </w:sdt>
@@ -342,21 +339,20 @@
                 </w:rPr>
                 <w:id w:val="-363976870"/>
                 <w14:checkbox>
-                  <w14:checked w14:val="0"/>
+                  <w14:checked w14:val="1"/>
                   <w14:checkedState w14:val="2612" w14:font="MS Gothic"/>
                   <w14:uncheckedState w14:val="2610" w14:font="MS Gothic"/>
                 </w14:checkbox>
               </w:sdtPr>
-              <w:sdtEndPr/>
               <w:sdtContent>
                 <w:r>
                   <w:rPr>
-                    <w:rFonts w:ascii="Aptos" w:eastAsia="MS Gothic" w:hAnsi="Aptos" w:cs="Segoe UI Symbol"/>
+                    <w:rFonts w:ascii="MS Gothic" w:eastAsia="MS Gothic" w:hAnsi="MS Gothic" w:hint="eastAsia"/>
                     <w:sz w:val="18"/>
                     <w:szCs w:val="18"/>
                     <w:lang w:val="en-GB"/>
                   </w:rPr>
-                  <w:t>☐</w:t>
+                  <w:t>☒</w:t>
                 </w:r>
               </w:sdtContent>
             </w:sdt>
@@ -546,7 +542,6 @@
                 <w:docPart w:val="E37BFB403D824D38A923FD3AA6EC9BED"/>
               </w:placeholder>
             </w:sdtPr>
-            <w:sdtEndPr/>
             <w:sdtContent>
               <w:p>
                 <w:pPr>
@@ -663,7 +658,6 @@
                 <w:docPart w:val="DE2BB6E89AA34DE3A375124C1A36B278"/>
               </w:placeholder>
             </w:sdtPr>
-            <w:sdtEndPr/>
             <w:sdtContent>
               <w:p>
                 <w:pPr>
@@ -766,7 +760,6 @@
                 <w:docPart w:val="0D12E050B8C8484599CE566E8ED3DA74"/>
               </w:placeholder>
             </w:sdtPr>
-            <w:sdtEndPr/>
             <w:sdtContent>
               <w:p>
                 <w:pPr>
@@ -877,7 +870,6 @@
                 <w:docPart w:val="DDF791C70BE5494EB991F43D14EB57A0"/>
               </w:placeholder>
             </w:sdtPr>
-            <w:sdtEndPr/>
             <w:sdtContent>
               <w:p>
                 <w:pPr>
@@ -951,7 +943,6 @@
                 <w:docPart w:val="8C7ED18F21A14019AA8B0BA88DBCA273"/>
               </w:placeholder>
             </w:sdtPr>
-            <w:sdtEndPr/>
             <w:sdtContent>
               <w:p>
                 <w:pPr>
@@ -1040,7 +1031,6 @@
           <w:docPart w:val="39B1E936DA1B439D95A7DF39649E03C5"/>
         </w:placeholder>
       </w:sdtPr>
-      <w:sdtEndPr/>
       <w:sdtContent>
         <w:p>
           <w:pPr>
@@ -1179,7 +1169,6 @@
                   <w14:uncheckedState w14:val="2610" w14:font="MS Gothic"/>
                 </w14:checkbox>
               </w:sdtPr>
-              <w:sdtEndPr/>
               <w:sdtContent>
                 <w:r>
                   <w:rPr>
@@ -1248,7 +1237,6 @@
                   <w14:uncheckedState w14:val="2610" w14:font="MS Gothic"/>
                 </w14:checkbox>
               </w:sdtPr>
-              <w:sdtEndPr/>
               <w:sdtContent>
                 <w:r>
                   <w:rPr>
@@ -1296,7 +1284,6 @@
         <w:tc>
           <w:tcPr>
             <w:tcW w:w="421" w:type="dxa"/>
-            <w:shd w:val="clear" w:color="auto" w:fill="auto"/>
           </w:tcPr>
           <w:p>
             <w:pPr>
@@ -1312,7 +1299,6 @@
         <w:tc>
           <w:tcPr>
             <w:tcW w:w="4251" w:type="dxa"/>
-            <w:shd w:val="clear" w:color="auto" w:fill="auto"/>
           </w:tcPr>
           <w:p>
             <w:pPr>
@@ -1328,7 +1314,6 @@
         <w:tc>
           <w:tcPr>
             <w:tcW w:w="426" w:type="dxa"/>
-            <w:shd w:val="clear" w:color="auto" w:fill="auto"/>
           </w:tcPr>
           <w:p>
             <w:pPr>
@@ -1344,7 +1329,6 @@
         <w:tc>
           <w:tcPr>
             <w:tcW w:w="4248" w:type="dxa"/>
-            <w:shd w:val="clear" w:color="auto" w:fill="auto"/>
           </w:tcPr>
           <w:p>
             <w:pPr>
@@ -1388,7 +1372,6 @@
                   <w14:uncheckedState w14:val="2610" w14:font="MS Gothic"/>
                 </w14:checkbox>
               </w:sdtPr>
-              <w:sdtEndPr/>
               <w:sdtContent>
                 <w:r>
                   <w:rPr>
@@ -1466,7 +1449,6 @@
                   <w14:uncheckedState w14:val="2610" w14:font="MS Gothic"/>
                 </w14:checkbox>
               </w:sdtPr>
-              <w:sdtEndPr/>
               <w:sdtContent>
                 <w:r>
                   <w:rPr>
@@ -1520,7 +1502,6 @@
         <w:tc>
           <w:tcPr>
             <w:tcW w:w="421" w:type="dxa"/>
-            <w:shd w:val="clear" w:color="auto" w:fill="auto"/>
           </w:tcPr>
           <w:p>
             <w:pPr>
@@ -1536,7 +1517,6 @@
         <w:tc>
           <w:tcPr>
             <w:tcW w:w="4251" w:type="dxa"/>
-            <w:shd w:val="clear" w:color="auto" w:fill="auto"/>
           </w:tcPr>
           <w:p>
             <w:pPr>
@@ -1552,7 +1532,6 @@
         <w:tc>
           <w:tcPr>
             <w:tcW w:w="426" w:type="dxa"/>
-            <w:shd w:val="clear" w:color="auto" w:fill="auto"/>
           </w:tcPr>
           <w:p>
             <w:pPr>
@@ -1568,7 +1547,6 @@
         <w:tc>
           <w:tcPr>
             <w:tcW w:w="4248" w:type="dxa"/>
-            <w:shd w:val="clear" w:color="auto" w:fill="auto"/>
           </w:tcPr>
           <w:p>
             <w:pPr>
@@ -1612,7 +1590,6 @@
                   <w14:uncheckedState w14:val="2610" w14:font="MS Gothic"/>
                 </w14:checkbox>
               </w:sdtPr>
-              <w:sdtEndPr/>
               <w:sdtContent>
                 <w:r>
                   <w:rPr>
@@ -1681,7 +1658,6 @@
                   <w14:uncheckedState w14:val="2610" w14:font="MS Gothic"/>
                 </w14:checkbox>
               </w:sdtPr>
-              <w:sdtEndPr/>
               <w:sdtContent>
                 <w:r>
                   <w:rPr>
@@ -1726,7 +1702,6 @@
         <w:tc>
           <w:tcPr>
             <w:tcW w:w="421" w:type="dxa"/>
-            <w:shd w:val="clear" w:color="auto" w:fill="auto"/>
           </w:tcPr>
           <w:p>
             <w:pPr>
@@ -1742,7 +1717,6 @@
         <w:tc>
           <w:tcPr>
             <w:tcW w:w="4251" w:type="dxa"/>
-            <w:shd w:val="clear" w:color="auto" w:fill="auto"/>
           </w:tcPr>
           <w:p>
             <w:pPr>
@@ -1758,7 +1732,6 @@
         <w:tc>
           <w:tcPr>
             <w:tcW w:w="426" w:type="dxa"/>
-            <w:shd w:val="clear" w:color="auto" w:fill="auto"/>
           </w:tcPr>
           <w:p>
             <w:pPr>
@@ -1774,7 +1747,6 @@
         <w:tc>
           <w:tcPr>
             <w:tcW w:w="4248" w:type="dxa"/>
-            <w:shd w:val="clear" w:color="auto" w:fill="auto"/>
           </w:tcPr>
           <w:p>
             <w:pPr>
@@ -1818,7 +1790,6 @@
                   <w14:uncheckedState w14:val="2610" w14:font="MS Gothic"/>
                 </w14:checkbox>
               </w:sdtPr>
-              <w:sdtEndPr/>
               <w:sdtContent>
                 <w:r>
                   <w:rPr>
@@ -1887,7 +1858,6 @@
                   <w14:uncheckedState w14:val="2610" w14:font="MS Gothic"/>
                 </w14:checkbox>
               </w:sdtPr>
-              <w:sdtEndPr/>
               <w:sdtContent>
                 <w:r>
                   <w:rPr>
@@ -1949,7 +1919,6 @@
                   <w:docPart w:val="91909EB5D5FB4473A87794EEF67D8CC3"/>
                 </w:placeholder>
               </w:sdtPr>
-              <w:sdtEndPr/>
               <w:sdtContent>
                 <w:r>
                   <w:rPr>
@@ -2069,7 +2038,6 @@
           <w:docPart w:val="BD07A67CB6E14FE7A45C00C34D639BF1"/>
         </w:placeholder>
       </w:sdtPr>
-      <w:sdtEndPr/>
       <w:sdtContent>
         <w:p>
           <w:pPr>
@@ -2369,7 +2337,6 @@
                 <w:docPart w:val="7E448B9CB6084CECA0345EA3C74DA097"/>
               </w:placeholder>
             </w:sdtPr>
-            <w:sdtEndPr/>
             <w:sdtContent>
               <w:p>
                 <w:pPr>
@@ -2416,7 +2383,6 @@
                 <w:docPart w:val="FA0F4B46B3954045956F4E68B43FC670"/>
               </w:placeholder>
             </w:sdtPr>
-            <w:sdtEndPr/>
             <w:sdtContent>
               <w:p>
                 <w:pPr>
@@ -2465,11 +2431,6 @@
                 <w:docPart w:val="92D8E143BAAD4EA4B78B164A276761E2"/>
               </w:placeholder>
             </w:sdtPr>
-            <w:sdtEndPr>
-              <w:rPr>
-                <w:rStyle w:val="Style1"/>
-              </w:rPr>
-            </w:sdtEndPr>
             <w:sdtContent>
               <w:p>
                 <w:pPr>
@@ -2538,11 +2499,6 @@
                   <w:listItem w:displayText="Permanent" w:value="Permanent"/>
                 </w:dropDownList>
               </w:sdtPr>
-              <w:sdtEndPr>
-                <w:rPr>
-                  <w:rStyle w:val="Style1"/>
-                </w:rPr>
-              </w:sdtEndPr>
               <w:sdtContent>
                 <w:r>
                   <w:rPr>
@@ -2625,7 +2581,6 @@
                 <w:docPart w:val="288B95BFF5F54FA9937B25CA661BA640"/>
               </w:placeholder>
             </w:sdtPr>
-            <w:sdtEndPr/>
             <w:sdtContent>
               <w:p>
                 <w:pPr>
@@ -2672,7 +2627,6 @@
                 <w:docPart w:val="433AA335950148C7BD2C2F3FDD65C921"/>
               </w:placeholder>
             </w:sdtPr>
-            <w:sdtEndPr/>
             <w:sdtContent>
               <w:p>
                 <w:pPr>
@@ -2721,11 +2675,6 @@
                 <w:docPart w:val="7D5FDB0D86D3428E8A8B70848406022C"/>
               </w:placeholder>
             </w:sdtPr>
-            <w:sdtEndPr>
-              <w:rPr>
-                <w:rStyle w:val="Style1"/>
-              </w:rPr>
-            </w:sdtEndPr>
             <w:sdtContent>
               <w:p>
                 <w:pPr>
@@ -2794,11 +2743,6 @@
                   <w:listItem w:displayText="Permanent" w:value="Permanent"/>
                 </w:dropDownList>
               </w:sdtPr>
-              <w:sdtEndPr>
-                <w:rPr>
-                  <w:rStyle w:val="Style1"/>
-                </w:rPr>
-              </w:sdtEndPr>
               <w:sdtContent>
                 <w:r>
                   <w:rPr>
@@ -2868,7 +2812,6 @@
                 <w:docPart w:val="0CA54D4CF8C04FEABFC3E88AA34682D6"/>
               </w:placeholder>
             </w:sdtPr>
-            <w:sdtEndPr/>
             <w:sdtContent>
               <w:p>
                 <w:pPr>
@@ -2915,7 +2858,6 @@
                 <w:docPart w:val="3ED00DBD17EC45E48E39FD105DAA119C"/>
               </w:placeholder>
             </w:sdtPr>
-            <w:sdtEndPr/>
             <w:sdtContent>
               <w:p>
                 <w:pPr>
@@ -2964,11 +2906,6 @@
                 <w:docPart w:val="5FEC259118AD46F0BF174EE349C1B7A2"/>
               </w:placeholder>
             </w:sdtPr>
-            <w:sdtEndPr>
-              <w:rPr>
-                <w:rStyle w:val="Style1"/>
-              </w:rPr>
-            </w:sdtEndPr>
             <w:sdtContent>
               <w:p>
                 <w:pPr>
@@ -3037,11 +2974,6 @@
                   <w:listItem w:displayText="Permanent" w:value="Permanent"/>
                 </w:dropDownList>
               </w:sdtPr>
-              <w:sdtEndPr>
-                <w:rPr>
-                  <w:rStyle w:val="Style1"/>
-                </w:rPr>
-              </w:sdtEndPr>
               <w:sdtContent>
                 <w:r>
                   <w:rPr>
@@ -3124,7 +3056,6 @@
                 <w:docPart w:val="37903A546810431DBA72AA3F2C00AC33"/>
               </w:placeholder>
             </w:sdtPr>
-            <w:sdtEndPr/>
             <w:sdtContent>
               <w:p>
                 <w:pPr>
@@ -3171,7 +3102,6 @@
                 <w:docPart w:val="77D10F86CCF24E0980D37919B3145B6E"/>
               </w:placeholder>
             </w:sdtPr>
-            <w:sdtEndPr/>
             <w:sdtContent>
               <w:p>
                 <w:pPr>
@@ -3220,11 +3150,6 @@
                 <w:docPart w:val="2C8CE9D9EFBE42DABE677B2886C1C233"/>
               </w:placeholder>
             </w:sdtPr>
-            <w:sdtEndPr>
-              <w:rPr>
-                <w:rStyle w:val="Style1"/>
-              </w:rPr>
-            </w:sdtEndPr>
             <w:sdtContent>
               <w:p>
                 <w:pPr>
@@ -3293,11 +3218,6 @@
                   <w:listItem w:displayText="Permanent" w:value="Permanent"/>
                 </w:dropDownList>
               </w:sdtPr>
-              <w:sdtEndPr>
-                <w:rPr>
-                  <w:rStyle w:val="Style1"/>
-                </w:rPr>
-              </w:sdtEndPr>
               <w:sdtContent>
                 <w:r>
                   <w:rPr>
@@ -3402,7 +3322,6 @@
                   <w14:uncheckedState w14:val="2610" w14:font="MS Gothic"/>
                 </w14:checkbox>
               </w:sdtPr>
-              <w:sdtEndPr/>
               <w:sdtContent>
                 <w:r>
                   <w:rPr>
@@ -3515,7 +3434,6 @@
                   <w14:uncheckedState w14:val="2610" w14:font="MS Gothic"/>
                 </w14:checkbox>
               </w:sdtPr>
-              <w:sdtEndPr/>
               <w:sdtContent>
                 <w:r>
                   <w:rPr>
@@ -3627,7 +3545,6 @@
                   <w14:uncheckedState w14:val="2610" w14:font="MS Gothic"/>
                 </w14:checkbox>
               </w:sdtPr>
-              <w:sdtEndPr/>
               <w:sdtContent>
                 <w:r>
                   <w:rPr>
@@ -3739,7 +3656,6 @@
                   <w14:uncheckedState w14:val="2610" w14:font="MS Gothic"/>
                 </w14:checkbox>
               </w:sdtPr>
-              <w:sdtEndPr/>
               <w:sdtContent>
                 <w:r>
                   <w:rPr>
@@ -3852,7 +3768,6 @@
                   <w14:uncheckedState w14:val="2610" w14:font="MS Gothic"/>
                 </w14:checkbox>
               </w:sdtPr>
-              <w:sdtEndPr/>
               <w:sdtContent>
                 <w:r>
                   <w:rPr>
@@ -3965,7 +3880,6 @@
                   <w14:uncheckedState w14:val="2610" w14:font="MS Gothic"/>
                 </w14:checkbox>
               </w:sdtPr>
-              <w:sdtEndPr/>
               <w:sdtContent>
                 <w:r>
                   <w:rPr>
@@ -4078,7 +3992,6 @@
                   <w14:uncheckedState w14:val="2610" w14:font="MS Gothic"/>
                 </w14:checkbox>
               </w:sdtPr>
-              <w:sdtEndPr/>
               <w:sdtContent>
                 <w:r>
                   <w:rPr>
@@ -4336,7 +4249,6 @@
           <w:docPart w:val="6C009DE4F0F045708600CB15163D0D96"/>
         </w:placeholder>
       </w:sdtPr>
-      <w:sdtEndPr/>
       <w:sdtContent>
         <w:p>
           <w:pPr>
@@ -4418,7 +4330,6 @@
           <w:docPart w:val="B17C79EFEE494871AF00028332CF8B98"/>
         </w:placeholder>
       </w:sdtPr>
-      <w:sdtEndPr/>
       <w:sdtContent>
         <w:p>
           <w:pPr>
@@ -4499,7 +4410,6 @@
           <w:docPart w:val="93B7AFA53DE848D6A645289B0CB6E104"/>
         </w:placeholder>
       </w:sdtPr>
-      <w:sdtEndPr/>
       <w:sdtContent>
         <w:p>
           <w:pPr>
@@ -4635,7 +4545,6 @@
                   <w14:uncheckedState w14:val="2610" w14:font="MS Gothic"/>
                 </w14:checkbox>
               </w:sdtPr>
-              <w:sdtEndPr/>
               <w:sdtContent>
                 <w:r>
                   <w:rPr>
@@ -4671,7 +4580,6 @@
         <w:tc>
           <w:tcPr>
             <w:tcW w:w="705" w:type="dxa"/>
-            <w:shd w:val="clear" w:color="auto" w:fill="auto"/>
           </w:tcPr>
           <w:p>
             <w:pPr>
@@ -4717,7 +4625,6 @@
                   <w14:uncheckedState w14:val="2610" w14:font="MS Gothic"/>
                 </w14:checkbox>
               </w:sdtPr>
-              <w:sdtEndPr/>
               <w:sdtContent>
                 <w:r>
                   <w:rPr>
@@ -4897,7 +4804,6 @@
                   <w14:uncheckedState w14:val="2610" w14:font="MS Gothic"/>
                 </w14:checkbox>
               </w:sdtPr>
-              <w:sdtEndPr/>
               <w:sdtContent>
                 <w:r>
                   <w:rPr>
@@ -4933,7 +4839,6 @@
         <w:tc>
           <w:tcPr>
             <w:tcW w:w="705" w:type="dxa"/>
-            <w:shd w:val="clear" w:color="auto" w:fill="auto"/>
           </w:tcPr>
           <w:p>
             <w:pPr>
@@ -4977,7 +4882,6 @@
                   <w14:uncheckedState w14:val="2610" w14:font="MS Gothic"/>
                 </w14:checkbox>
               </w:sdtPr>
-              <w:sdtEndPr/>
               <w:sdtContent>
                 <w:r>
                   <w:rPr>
@@ -5092,7 +4996,6 @@
           <w:docPart w:val="1C373122E96A4213AEFB0527ADB03672"/>
         </w:placeholder>
       </w:sdtPr>
-      <w:sdtEndPr/>
       <w:sdtContent>
         <w:p>
           <w:pPr>
@@ -5193,7 +5096,6 @@
               </w:placeholder>
               <w:showingPlcHdr/>
             </w:sdtPr>
-            <w:sdtEndPr/>
             <w:sdtContent>
               <w:p>
                 <w:pPr>
@@ -5286,7 +5188,6 @@
               <w:calendar w:val="gregorian"/>
             </w:date>
           </w:sdtPr>
-          <w:sdtEndPr/>
           <w:sdtContent>
             <w:tc>
               <w:tcPr>
@@ -5469,7 +5370,6 @@
                 <w:docPart w:val="8FF81AEAFEEF457E8511EBA892C308AB"/>
               </w:placeholder>
             </w:sdtPr>
-            <w:sdtEndPr/>
             <w:sdtContent>
               <w:p>
                 <w:pPr>
@@ -5608,7 +5508,6 @@
                 <w:docPart w:val="2E8E9C021BDE4C3BBB56FD4601A53760"/>
               </w:placeholder>
             </w:sdtPr>
-            <w:sdtEndPr/>
             <w:sdtContent>
               <w:p>
                 <w:pPr>
@@ -5765,7 +5664,6 @@
                 <w:docPart w:val="738265C4882B45CD8AF49AB501C60901"/>
               </w:placeholder>
             </w:sdtPr>
-            <w:sdtEndPr/>
             <w:sdtContent>
               <w:p>
                 <w:pPr>
@@ -5930,7 +5828,6 @@
                 <w:docPart w:val="40BFCEFCCCDB4184818B4A0E9F4C9B3B"/>
               </w:placeholder>
             </w:sdtPr>
-            <w:sdtEndPr/>
             <w:sdtContent>
               <w:p>
                 <w:pPr>
@@ -6073,7 +5970,6 @@
                 <w:docPart w:val="D131A8CCAE744D8CB4B2805696381CEA"/>
               </w:placeholder>
             </w:sdtPr>
-            <w:sdtEndPr/>
             <w:sdtContent>
               <w:p>
                 <w:pPr>
@@ -6218,7 +6114,6 @@
                 <w:docPart w:val="6F0E7D2002A3480E8385711B8041348B"/>
               </w:placeholder>
             </w:sdtPr>
-            <w:sdtEndPr/>
             <w:sdtContent>
               <w:p>
                 <w:pPr>
@@ -6361,7 +6256,6 @@
                 <w:docPart w:val="96FC572CE8E2458F91B35295088605D9"/>
               </w:placeholder>
             </w:sdtPr>
-            <w:sdtEndPr/>
             <w:sdtContent>
               <w:p>
                 <w:pPr>
@@ -6612,7 +6506,6 @@
                 <w:docPart w:val="33F207CB9CD5427EA3D4BA120C5F2800"/>
               </w:placeholder>
             </w:sdtPr>
-            <w:sdtEndPr/>
             <w:sdtContent>
               <w:p>
                 <w:pPr>
@@ -6750,7 +6643,6 @@
                 <w:docPart w:val="83E4F01A90174238A977D51FB2E47947"/>
               </w:placeholder>
             </w:sdtPr>
-            <w:sdtEndPr/>
             <w:sdtContent>
               <w:p>
                 <w:pPr>
@@ -6907,7 +6799,6 @@
                 <w:docPart w:val="4BC94EF0AAEF4A3FB1A102217655149D"/>
               </w:placeholder>
             </w:sdtPr>
-            <w:sdtEndPr/>
             <w:sdtContent>
               <w:p>
                 <w:pPr>
@@ -7052,7 +6943,6 @@
                 <w:docPart w:val="E9F055E69A3B479A8D066281845D045B"/>
               </w:placeholder>
             </w:sdtPr>
-            <w:sdtEndPr/>
             <w:sdtContent>
               <w:p>
                 <w:pPr>
@@ -7186,7 +7076,6 @@
                 <w:docPart w:val="A6C657C61FCA4B90847BCF15B4A89CCA"/>
               </w:placeholder>
             </w:sdtPr>
-            <w:sdtEndPr/>
             <w:sdtContent>
               <w:p>
                 <w:pPr>
@@ -7373,7 +7262,6 @@
                   <w14:uncheckedState w14:val="2610" w14:font="MS Gothic"/>
                 </w14:checkbox>
               </w:sdtPr>
-              <w:sdtEndPr/>
               <w:sdtContent>
                 <w:r>
                   <w:rPr>
@@ -7415,7 +7303,6 @@
               <w:bottom w:val="nil"/>
               <w:right w:val="nil"/>
             </w:tcBorders>
-            <w:shd w:val="clear" w:color="auto" w:fill="auto"/>
           </w:tcPr>
           <w:p>
             <w:pPr>
@@ -7465,7 +7352,6 @@
                   <w14:uncheckedState w14:val="2610" w14:font="MS Gothic"/>
                 </w14:checkbox>
               </w:sdtPr>
-              <w:sdtEndPr/>
               <w:sdtContent>
                 <w:r>
                   <w:rPr>
@@ -7507,7 +7393,6 @@
               <w:bottom w:val="nil"/>
               <w:right w:val="nil"/>
             </w:tcBorders>
-            <w:shd w:val="clear" w:color="auto" w:fill="auto"/>
           </w:tcPr>
           <w:p>
             <w:pPr>
@@ -7559,7 +7444,6 @@
                   <w14:uncheckedState w14:val="2610" w14:font="MS Gothic"/>
                 </w14:checkbox>
               </w:sdtPr>
-              <w:sdtEndPr/>
               <w:sdtContent>
                 <w:r>
                   <w:rPr>
@@ -7823,7 +7707,6 @@
                   <w14:uncheckedState w14:val="2610" w14:font="MS Gothic"/>
                 </w14:checkbox>
               </w:sdtPr>
-              <w:sdtEndPr/>
               <w:sdtContent>
                 <w:r>
                   <w:rPr>
@@ -7969,7 +7852,6 @@
                   <w14:uncheckedState w14:val="2610" w14:font="MS Gothic"/>
                 </w14:checkbox>
               </w:sdtPr>
-              <w:sdtEndPr/>
               <w:sdtContent>
                 <w:r>
                   <w:rPr>
@@ -8125,7 +8007,6 @@
                   <w14:uncheckedState w14:val="2610" w14:font="MS Gothic"/>
                 </w14:checkbox>
               </w:sdtPr>
-              <w:sdtEndPr/>
               <w:sdtContent>
                 <w:r>
                   <w:rPr>
@@ -8298,7 +8179,6 @@
                   <w14:uncheckedState w14:val="2610" w14:font="MS Gothic"/>
                 </w14:checkbox>
               </w:sdtPr>
-              <w:sdtEndPr/>
               <w:sdtContent>
                 <w:r>
                   <w:rPr>
@@ -8444,7 +8324,6 @@
                   <w14:uncheckedState w14:val="2610" w14:font="MS Gothic"/>
                 </w14:checkbox>
               </w:sdtPr>
-              <w:sdtEndPr/>
               <w:sdtContent>
                 <w:r>
                   <w:rPr>
@@ -8600,7 +8479,6 @@
                   <w14:uncheckedState w14:val="2610" w14:font="MS Gothic"/>
                 </w14:checkbox>
               </w:sdtPr>
-              <w:sdtEndPr/>
               <w:sdtContent>
                 <w:r>
                   <w:rPr>
@@ -8773,7 +8651,6 @@
                   <w14:uncheckedState w14:val="2610" w14:font="MS Gothic"/>
                 </w14:checkbox>
               </w:sdtPr>
-              <w:sdtEndPr/>
               <w:sdtContent>
                 <w:r>
                   <w:rPr>
@@ -8919,7 +8796,6 @@
                   <w14:uncheckedState w14:val="2610" w14:font="MS Gothic"/>
                 </w14:checkbox>
               </w:sdtPr>
-              <w:sdtEndPr/>
               <w:sdtContent>
                 <w:r>
                   <w:rPr>
@@ -9075,7 +8951,6 @@
                   <w14:uncheckedState w14:val="2610" w14:font="MS Gothic"/>
                 </w14:checkbox>
               </w:sdtPr>
-              <w:sdtEndPr/>
               <w:sdtContent>
                 <w:r>
                   <w:rPr>
@@ -9238,7 +9113,6 @@
                   <w14:uncheckedState w14:val="2610" w14:font="MS Gothic"/>
                 </w14:checkbox>
               </w:sdtPr>
-              <w:sdtEndPr/>
               <w:sdtContent>
                 <w:r>
                   <w:rPr>
@@ -9384,7 +9258,6 @@
                   <w14:uncheckedState w14:val="2610" w14:font="MS Gothic"/>
                 </w14:checkbox>
               </w:sdtPr>
-              <w:sdtEndPr/>
               <w:sdtContent>
                 <w:r>
                   <w:rPr>
@@ -9540,7 +9413,6 @@
                   <w14:uncheckedState w14:val="2610" w14:font="MS Gothic"/>
                 </w14:checkbox>
               </w:sdtPr>
-              <w:sdtEndPr/>
               <w:sdtContent>
                 <w:r>
                   <w:rPr>
@@ -9722,7 +9594,6 @@
                   <w14:uncheckedState w14:val="2610" w14:font="MS Gothic"/>
                 </w14:checkbox>
               </w:sdtPr>
-              <w:sdtEndPr/>
               <w:sdtContent>
                 <w:r>
                   <w:rPr>
@@ -9868,7 +9739,6 @@
                   <w14:uncheckedState w14:val="2610" w14:font="MS Gothic"/>
                 </w14:checkbox>
               </w:sdtPr>
-              <w:sdtEndPr/>
               <w:sdtContent>
                 <w:r>
                   <w:rPr>
@@ -10024,7 +9894,6 @@
                   <w14:uncheckedState w14:val="2610" w14:font="MS Gothic"/>
                 </w14:checkbox>
               </w:sdtPr>
-              <w:sdtEndPr/>
               <w:sdtContent>
                 <w:r>
                   <w:rPr>
@@ -10188,7 +10057,6 @@
                   <w14:uncheckedState w14:val="2610" w14:font="MS Gothic"/>
                 </w14:checkbox>
               </w:sdtPr>
-              <w:sdtEndPr/>
               <w:sdtContent>
                 <w:r>
                   <w:rPr>
@@ -10336,7 +10204,6 @@
                   <w14:uncheckedState w14:val="2610" w14:font="MS Gothic"/>
                 </w14:checkbox>
               </w:sdtPr>
-              <w:sdtEndPr/>
               <w:sdtContent>
                 <w:r>
                   <w:rPr>
@@ -10494,7 +10361,6 @@
                   <w14:uncheckedState w14:val="2610" w14:font="MS Gothic"/>
                 </w14:checkbox>
               </w:sdtPr>
-              <w:sdtEndPr/>
               <w:sdtContent>
                 <w:r>
                   <w:rPr>
@@ -10812,7 +10678,6 @@
                 <w:docPart w:val="EE5660E05CDB42F1B32DF96C180FCBAD"/>
               </w:placeholder>
             </w:sdtPr>
-            <w:sdtEndPr/>
             <w:sdtContent>
               <w:p>
                 <w:pPr>
@@ -10934,7 +10799,6 @@
                 <w:docPart w:val="EB25A4AD6B134341977A46C0472935E2"/>
               </w:placeholder>
             </w:sdtPr>
-            <w:sdtEndPr/>
             <w:sdtContent>
               <w:p>
                 <w:pPr>
@@ -11056,7 +10920,6 @@
                 <w:docPart w:val="E055F6D67D2C494BB4722AF773EB79E2"/>
               </w:placeholder>
             </w:sdtPr>
-            <w:sdtEndPr/>
             <w:sdtContent>
               <w:p>
                 <w:pPr>
@@ -11180,7 +11043,6 @@
                 <w:docPart w:val="F5DEB669CA1443E1A2C5C308C81760D7"/>
               </w:placeholder>
             </w:sdtPr>
-            <w:sdtEndPr/>
             <w:sdtContent>
               <w:p>
                 <w:pPr>
@@ -11359,7 +11221,6 @@
                 <w:docPart w:val="04ECCECD188F47688EF4360E8DF7C688"/>
               </w:placeholder>
             </w:sdtPr>
-            <w:sdtEndPr/>
             <w:sdtContent>
               <w:p>
                 <w:pPr>
@@ -11504,7 +11365,6 @@
                 <w:docPart w:val="EBB19CB5AA124E1DA99C73EF53F88AB8"/>
               </w:placeholder>
             </w:sdtPr>
-            <w:sdtEndPr/>
             <w:sdtContent>
               <w:p>
                 <w:pPr>
@@ -11661,7 +11521,6 @@
                 <w:docPart w:val="52D41C0621464EC089C3FEFE6B5AE550"/>
               </w:placeholder>
             </w:sdtPr>
-            <w:sdtEndPr/>
             <w:sdtContent>
               <w:p>
                 <w:pPr>
@@ -11897,7 +11756,6 @@
                   <w14:uncheckedState w14:val="2610" w14:font="MS Gothic"/>
                 </w14:checkbox>
               </w:sdtPr>
-              <w:sdtEndPr/>
               <w:sdtContent>
                 <w:r>
                   <w:rPr>
@@ -12014,7 +11872,6 @@
                   <w14:uncheckedState w14:val="2610" w14:font="MS Gothic"/>
                 </w14:checkbox>
               </w:sdtPr>
-              <w:sdtEndPr/>
               <w:sdtContent>
                 <w:r>
                   <w:rPr>
@@ -12131,7 +11988,6 @@
                   <w14:uncheckedState w14:val="2610" w14:font="MS Gothic"/>
                 </w14:checkbox>
               </w:sdtPr>
-              <w:sdtEndPr/>
               <w:sdtContent>
                 <w:r>
                   <w:rPr>
@@ -12250,7 +12106,6 @@
                   <w14:uncheckedState w14:val="2610" w14:font="MS Gothic"/>
                 </w14:checkbox>
               </w:sdtPr>
-              <w:sdtEndPr/>
               <w:sdtContent>
                 <w:r>
                   <w:rPr>
@@ -12368,27 +12223,7 @@
                 <w:szCs w:val="18"/>
                 <w:lang w:val="en-GB"/>
               </w:rPr>
-              <w:t>Regulatory requirements and licenses/</w:t>
-            </w:r>
-            <w:proofErr w:type="gramStart"/>
-            <w:r>
-              <w:rPr>
-                <w:rFonts w:ascii="Aptos" w:hAnsi="Aptos"/>
-                <w:sz w:val="18"/>
-                <w:szCs w:val="18"/>
-                <w:lang w:val="en-GB"/>
-              </w:rPr>
-              <w:t>permits</w:t>
-            </w:r>
-            <w:proofErr w:type="gramEnd"/>
-            <w:r>
-              <w:rPr>
-                <w:rFonts w:ascii="Aptos" w:hAnsi="Aptos"/>
-                <w:sz w:val="18"/>
-                <w:szCs w:val="18"/>
-                <w:lang w:val="en-GB"/>
-              </w:rPr>
-              <w:t xml:space="preserve"> for road traffic safety management. Please specify.</w:t>
+              <w:t>Regulatory requirements and licenses/permits for road traffic safety management. Please specify.</w:t>
             </w:r>
           </w:p>
           <w:p>
@@ -12422,7 +12257,6 @@
                 <w:docPart w:val="7AB10B43EB484C658F9F2E70A64141A4"/>
               </w:placeholder>
             </w:sdtPr>
-            <w:sdtEndPr/>
             <w:sdtContent>
               <w:p>
                 <w:pPr>
@@ -12567,7 +12401,6 @@
                 <w:docPart w:val="6279BECC8C74471495D135979CD8A9F0"/>
               </w:placeholder>
             </w:sdtPr>
-            <w:sdtEndPr/>
             <w:sdtContent>
               <w:p>
                 <w:pPr>
@@ -12711,7 +12544,6 @@
                 <w:docPart w:val="A0771D2F1289476A899DEE5329A5A102"/>
               </w:placeholder>
             </w:sdtPr>
-            <w:sdtEndPr/>
             <w:sdtContent>
               <w:p>
                 <w:pPr>
@@ -12939,7 +12771,6 @@
                 <w:docPart w:val="0CAE7A54CB424BD59BC5E3805E9E2D7F"/>
               </w:placeholder>
             </w:sdtPr>
-            <w:sdtEndPr/>
             <w:sdtContent>
               <w:p>
                 <w:pPr>
@@ -13083,7 +12914,6 @@
                 <w:docPart w:val="EDD3A570ECE94ACFBC4005EDF4C5DECB"/>
               </w:placeholder>
             </w:sdtPr>
-            <w:sdtEndPr/>
             <w:sdtContent>
               <w:p>
                 <w:pPr>
@@ -13205,7 +13035,6 @@
                 <w:docPart w:val="6F1D8599609341A6AB35EE9E09723B64"/>
               </w:placeholder>
             </w:sdtPr>
-            <w:sdtEndPr/>
             <w:sdtContent>
               <w:p>
                 <w:pPr>
@@ -13361,7 +13190,6 @@
                 <w:docPart w:val="6FAF0A130CF949C3BB9F9C1F72C853E8"/>
               </w:placeholder>
             </w:sdtPr>
-            <w:sdtEndPr/>
             <w:sdtContent>
               <w:p>
                 <w:pPr>
@@ -13493,7 +13321,6 @@
                 <w:docPart w:val="3C0208E0C90E482F8517DCA61CDCC11C"/>
               </w:placeholder>
             </w:sdtPr>
-            <w:sdtEndPr/>
             <w:sdtContent>
               <w:p>
                 <w:pPr>
@@ -13637,7 +13464,6 @@
                 <w:docPart w:val="374A25FBB95C439386515779851DC1AA"/>
               </w:placeholder>
             </w:sdtPr>
-            <w:sdtEndPr/>
             <w:sdtContent>
               <w:p>
                 <w:pPr>
@@ -13931,7 +13757,6 @@
               <w:docPart w:val="32002927D5D94267BC97E75661A325C4"/>
             </w:placeholder>
           </w:sdtPr>
-          <w:sdtEndPr/>
           <w:sdtContent>
             <w:tc>
               <w:tcPr>
@@ -13998,7 +13823,6 @@
               <w:docPart w:val="02DEA729A14F4A728B80031E099E31D3"/>
             </w:placeholder>
           </w:sdtPr>
-          <w:sdtEndPr/>
           <w:sdtContent>
             <w:tc>
               <w:tcPr>
@@ -14067,7 +13891,6 @@
               <w:docPart w:val="B115B007C6E14EBB816ACF322101EA46"/>
             </w:placeholder>
           </w:sdtPr>
-          <w:sdtEndPr/>
           <w:sdtContent>
             <w:tc>
               <w:tcPr>
@@ -14134,7 +13957,6 @@
               <w:docPart w:val="D47CD9FDF0F74398A068DFA20437C17E"/>
             </w:placeholder>
           </w:sdtPr>
-          <w:sdtEndPr/>
           <w:sdtContent>
             <w:tc>
               <w:tcPr>
@@ -14203,7 +14025,6 @@
               <w:docPart w:val="0A4A3461C597402FABAB9BEED735763A"/>
             </w:placeholder>
           </w:sdtPr>
-          <w:sdtEndPr/>
           <w:sdtContent>
             <w:tc>
               <w:tcPr>
@@ -14270,7 +14091,6 @@
               <w:docPart w:val="3994A0FE50C647FC97C8C8E2DE098AAF"/>
             </w:placeholder>
           </w:sdtPr>
-          <w:sdtEndPr/>
           <w:sdtContent>
             <w:tc>
               <w:tcPr>
@@ -14339,7 +14159,6 @@
               <w:docPart w:val="800A6154A635480F8892639FDB85F6E2"/>
             </w:placeholder>
           </w:sdtPr>
-          <w:sdtEndPr/>
           <w:sdtContent>
             <w:tc>
               <w:tcPr>
@@ -14406,7 +14225,6 @@
               <w:docPart w:val="6A6E584FB51D41ABB4989236B643AFDD"/>
             </w:placeholder>
           </w:sdtPr>
-          <w:sdtEndPr/>
           <w:sdtContent>
             <w:tc>
               <w:tcPr>
@@ -14475,7 +14293,6 @@
               <w:docPart w:val="FDB65CF277D749F1AD67819B757D3AD4"/>
             </w:placeholder>
           </w:sdtPr>
-          <w:sdtEndPr/>
           <w:sdtContent>
             <w:tc>
               <w:tcPr>
@@ -14542,7 +14359,6 @@
               <w:docPart w:val="F34450D4EE7946439B95D88C89E41339"/>
             </w:placeholder>
           </w:sdtPr>
-          <w:sdtEndPr/>
           <w:sdtContent>
             <w:tc>
               <w:tcPr>
@@ -14611,7 +14427,6 @@
               <w:docPart w:val="4D324D0CA5B84866BC2026DD9C9937E0"/>
             </w:placeholder>
           </w:sdtPr>
-          <w:sdtEndPr/>
           <w:sdtContent>
             <w:tc>
               <w:tcPr>
@@ -14678,7 +14493,6 @@
               <w:docPart w:val="81C12063DD6847C3AAE6408645487525"/>
             </w:placeholder>
           </w:sdtPr>
-          <w:sdtEndPr/>
           <w:sdtContent>
             <w:tc>
               <w:tcPr>
@@ -14747,7 +14561,6 @@
               <w:docPart w:val="D1948BBCFBC340B682C907288E9B1E81"/>
             </w:placeholder>
           </w:sdtPr>
-          <w:sdtEndPr/>
           <w:sdtContent>
             <w:tc>
               <w:tcPr>
@@ -14814,7 +14627,6 @@
               <w:docPart w:val="78703B853B2748C9B188578D567B04E6"/>
             </w:placeholder>
           </w:sdtPr>
-          <w:sdtEndPr/>
           <w:sdtContent>
             <w:tc>
               <w:tcPr>
@@ -14883,7 +14695,6 @@
               <w:docPart w:val="E0270674A2EE46EAA796F2FC87261A4E"/>
             </w:placeholder>
           </w:sdtPr>
-          <w:sdtEndPr/>
           <w:sdtContent>
             <w:tc>
               <w:tcPr>
@@ -14950,7 +14761,6 @@
               <w:docPart w:val="BE43B060FECE4F10A5E09AAB2F23E135"/>
             </w:placeholder>
           </w:sdtPr>
-          <w:sdtEndPr/>
           <w:sdtContent>
             <w:tc>
               <w:tcPr>
@@ -15019,7 +14829,6 @@
               <w:docPart w:val="1E82D2C7383049829D85D370D5D79F42"/>
             </w:placeholder>
           </w:sdtPr>
-          <w:sdtEndPr/>
           <w:sdtContent>
             <w:tc>
               <w:tcPr>
@@ -15086,7 +14895,6 @@
               <w:docPart w:val="B61BFC83ADCF4CA8B12D201D1380FAFA"/>
             </w:placeholder>
           </w:sdtPr>
-          <w:sdtEndPr/>
           <w:sdtContent>
             <w:tc>
               <w:tcPr>
@@ -15171,7 +14979,6 @@
               <w:docPart w:val="3617BEA1864A4C0B91F82819EDC28F1A"/>
             </w:placeholder>
           </w:sdtPr>
-          <w:sdtEndPr/>
           <w:sdtContent>
             <w:tc>
               <w:tcPr>
@@ -15256,7 +15063,6 @@
               <w:docPart w:val="ABD8235C641B41A6AA37A42CB819D7AF"/>
             </w:placeholder>
           </w:sdtPr>
-          <w:sdtEndPr/>
           <w:sdtContent>
             <w:tc>
               <w:tcPr>
@@ -15375,7 +15181,6 @@
                 <w:docPart w:val="ADA9E615F2D248E692F96FA1110575EB"/>
               </w:placeholder>
             </w:sdtPr>
-            <w:sdtEndPr/>
             <w:sdtContent>
               <w:p>
                 <w:pPr>
@@ -15538,7 +15343,6 @@
                 <w:docPart w:val="B87C6DE6F1F1458C94388CB3A942FBE6"/>
               </w:placeholder>
             </w:sdtPr>
-            <w:sdtEndPr/>
             <w:sdtContent>
               <w:p>
                 <w:pPr>
@@ -15586,7 +15390,6 @@
                 <w:docPart w:val="6CA0C737FC5D4D2FA44AC26FEF341A3D"/>
               </w:placeholder>
             </w:sdtPr>
-            <w:sdtEndPr/>
             <w:sdtContent>
               <w:p>
                 <w:pPr>
@@ -15636,7 +15439,6 @@
                 <w:docPart w:val="FB797BADF34B489BAEE296C2C9EF1562"/>
               </w:placeholder>
             </w:sdtPr>
-            <w:sdtEndPr/>
             <w:sdtContent>
               <w:p>
                 <w:pPr>
@@ -15684,7 +15486,6 @@
                 <w:docPart w:val="7DD98D61C80C4FDFBC69930E6CB83A84"/>
               </w:placeholder>
             </w:sdtPr>
-            <w:sdtEndPr/>
             <w:sdtContent>
               <w:p>
                 <w:pPr>
@@ -15807,7 +15608,6 @@
                 <w:docPart w:val="DE8F203D4E1440FA91032C156FF1CAC0"/>
               </w:placeholder>
             </w:sdtPr>
-            <w:sdtEndPr/>
             <w:sdtContent>
               <w:p>
                 <w:pPr>
@@ -15854,7 +15654,6 @@
                 <w:docPart w:val="859D1394681B4CAA82544D2DE435FB4D"/>
               </w:placeholder>
             </w:sdtPr>
-            <w:sdtEndPr/>
             <w:sdtContent>
               <w:p>
                 <w:pPr>
@@ -15904,7 +15703,6 @@
                 <w:docPart w:val="5D91237220FE4AB09ACF9BA59BFA2874"/>
               </w:placeholder>
             </w:sdtPr>
-            <w:sdtEndPr/>
             <w:sdtContent>
               <w:p>
                 <w:pPr>
@@ -15951,7 +15749,6 @@
                 <w:docPart w:val="DC6B35E7118740F1AB81C992BEBE1E3C"/>
               </w:placeholder>
             </w:sdtPr>
-            <w:sdtEndPr/>
             <w:sdtContent>
               <w:p>
                 <w:pPr>
@@ -16179,7 +15976,6 @@
               <w:docPart w:val="57301D37F34C424E8F827AB0282CA2D4"/>
             </w:placeholder>
           </w:sdtPr>
-          <w:sdtEndPr/>
           <w:sdtContent>
             <w:tc>
               <w:tcPr>
@@ -16306,7 +16102,6 @@
               <w:docPart w:val="8C38486B0A97431C83D62CD98903E610"/>
             </w:placeholder>
           </w:sdtPr>
-          <w:sdtEndPr/>
           <w:sdtContent>
             <w:tc>
               <w:tcPr>
@@ -16412,7 +16207,6 @@
               <w:docPart w:val="B17F9B3F786F476AB7C1AAA8FD432D7E"/>
             </w:placeholder>
           </w:sdtPr>
-          <w:sdtEndPr/>
           <w:sdtContent>
             <w:tc>
               <w:tcPr>
@@ -16610,7 +16404,6 @@
                   <w14:uncheckedState w14:val="2610" w14:font="MS Gothic"/>
                 </w14:checkbox>
               </w:sdtPr>
-              <w:sdtEndPr/>
               <w:sdtContent>
                 <w:r>
                   <w:rPr>
@@ -16646,7 +16439,6 @@
         <w:tc>
           <w:tcPr>
             <w:tcW w:w="705" w:type="dxa"/>
-            <w:shd w:val="clear" w:color="auto" w:fill="auto"/>
           </w:tcPr>
           <w:p>
             <w:pPr>
@@ -16692,7 +16484,6 @@
                   <w14:uncheckedState w14:val="2610" w14:font="MS Gothic"/>
                 </w14:checkbox>
               </w:sdtPr>
-              <w:sdtEndPr/>
               <w:sdtContent>
                 <w:r>
                   <w:rPr>
@@ -16802,7 +16593,6 @@
                 <w:docPart w:val="1AFD452B7ED749AA881E95F62BA88799"/>
               </w:placeholder>
             </w:sdtPr>
-            <w:sdtEndPr/>
             <w:sdtContent>
               <w:p>
                 <w:pPr>
@@ -16924,7 +16714,6 @@
                 <w:docPart w:val="56FBC1F7CC4A4022BF4771E1F92D8F54"/>
               </w:placeholder>
             </w:sdtPr>
-            <w:sdtEndPr/>
             <w:sdtContent>
               <w:p>
                 <w:pPr>
@@ -17059,7 +16848,6 @@
                 <w:docPart w:val="F461C5AC86A74623897DF4CADB5B08F1"/>
               </w:placeholder>
             </w:sdtPr>
-            <w:sdtEndPr/>
             <w:sdtContent>
               <w:p>
                 <w:pPr>
@@ -17196,7 +16984,6 @@
                   <w14:uncheckedState w14:val="2610" w14:font="MS Gothic"/>
                 </w14:checkbox>
               </w:sdtPr>
-              <w:sdtEndPr/>
               <w:sdtContent>
                 <w:r>
                   <w:rPr>
@@ -17310,7 +17097,6 @@
                   <w14:uncheckedState w14:val="2610" w14:font="MS Gothic"/>
                 </w14:checkbox>
               </w:sdtPr>
-              <w:sdtEndPr/>
               <w:sdtContent>
                 <w:r>
                   <w:rPr>
@@ -17424,7 +17210,6 @@
                   <w14:uncheckedState w14:val="2610" w14:font="MS Gothic"/>
                 </w14:checkbox>
               </w:sdtPr>
-              <w:sdtEndPr/>
               <w:sdtContent>
                 <w:r>
                   <w:rPr>
@@ -17538,7 +17323,6 @@
                   <w14:uncheckedState w14:val="2610" w14:font="MS Gothic"/>
                 </w14:checkbox>
               </w:sdtPr>
-              <w:sdtEndPr/>
               <w:sdtContent>
                 <w:r>
                   <w:rPr>
@@ -17641,7 +17425,6 @@
                   <w14:uncheckedState w14:val="2610" w14:font="MS Gothic"/>
                 </w14:checkbox>
               </w:sdtPr>
-              <w:sdtEndPr/>
               <w:sdtContent>
                 <w:r>
                   <w:rPr>
@@ -17850,7 +17633,6 @@
                   <w14:uncheckedState w14:val="2610" w14:font="MS Gothic"/>
                 </w14:checkbox>
               </w:sdtPr>
-              <w:sdtEndPr/>
               <w:sdtContent>
                 <w:r>
                   <w:rPr>
@@ -17953,7 +17735,6 @@
                   <w14:uncheckedState w14:val="2610" w14:font="MS Gothic"/>
                 </w14:checkbox>
               </w:sdtPr>
-              <w:sdtEndPr/>
               <w:sdtContent>
                 <w:r>
                   <w:rPr>
@@ -18056,7 +17837,6 @@
                   <w14:uncheckedState w14:val="2610" w14:font="MS Gothic"/>
                 </w14:checkbox>
               </w:sdtPr>
-              <w:sdtEndPr/>
               <w:sdtContent>
                 <w:r>
                   <w:rPr>
@@ -18159,7 +17939,6 @@
                   <w14:uncheckedState w14:val="2610" w14:font="MS Gothic"/>
                 </w14:checkbox>
               </w:sdtPr>
-              <w:sdtEndPr/>
               <w:sdtContent>
                 <w:r>
                   <w:rPr>
@@ -18262,7 +18041,6 @@
                   <w14:uncheckedState w14:val="2610" w14:font="MS Gothic"/>
                 </w14:checkbox>
               </w:sdtPr>
-              <w:sdtEndPr/>
               <w:sdtContent>
                 <w:r>
                   <w:rPr>
@@ -18365,7 +18143,6 @@
                   <w14:uncheckedState w14:val="2610" w14:font="MS Gothic"/>
                 </w14:checkbox>
               </w:sdtPr>
-              <w:sdtEndPr/>
               <w:sdtContent>
                 <w:r>
                   <w:rPr>
@@ -18410,7 +18187,6 @@
         <w:tc>
           <w:tcPr>
             <w:tcW w:w="421" w:type="dxa"/>
-            <w:shd w:val="clear" w:color="auto" w:fill="auto"/>
           </w:tcPr>
           <w:p>
             <w:pPr>
@@ -18426,7 +18202,6 @@
         <w:tc>
           <w:tcPr>
             <w:tcW w:w="8930" w:type="dxa"/>
-            <w:shd w:val="clear" w:color="auto" w:fill="auto"/>
           </w:tcPr>
           <w:p>
             <w:pPr>
@@ -18486,7 +18261,6 @@
                   <w14:uncheckedState w14:val="2610" w14:font="MS Gothic"/>
                 </w14:checkbox>
               </w:sdtPr>
-              <w:sdtEndPr/>
               <w:sdtContent>
                 <w:r>
                   <w:rPr>
@@ -18640,7 +18414,6 @@
                 <w:docPart w:val="95EB04497FA74FB7B75F1F8994640768"/>
               </w:placeholder>
             </w:sdtPr>
-            <w:sdtEndPr/>
             <w:sdtContent>
               <w:p>
                 <w:pPr>
@@ -18708,7 +18481,6 @@
               <w:calendar w:val="gregorian"/>
             </w:date>
           </w:sdtPr>
-          <w:sdtEndPr/>
           <w:sdtContent>
             <w:tc>
               <w:tcPr>
@@ -19143,67 +18915,14 @@
       <w:r>
         <w:t xml:space="preserve"> </w:t>
       </w:r>
-      <w:proofErr w:type="spellStart"/>
       <w:r>
-        <w:t>Select</w:t>
-      </w:r>
-      <w:proofErr w:type="spellEnd"/>
-      <w:r>
-        <w:t xml:space="preserve"> "</w:t>
-      </w:r>
-      <w:proofErr w:type="spellStart"/>
-      <w:r>
-        <w:t>Permanent</w:t>
-      </w:r>
-      <w:proofErr w:type="spellEnd"/>
-      <w:r>
-        <w:t>" о</w:t>
+        <w:t>Select "Permanent" о</w:t>
       </w:r>
       <w:r>
         <w:t>R</w:t>
       </w:r>
       <w:r>
-        <w:t xml:space="preserve"> "</w:t>
-      </w:r>
-      <w:proofErr w:type="spellStart"/>
-      <w:r>
-        <w:t>Temporary</w:t>
-      </w:r>
-      <w:proofErr w:type="spellEnd"/>
-      <w:r>
-        <w:t xml:space="preserve">" </w:t>
-      </w:r>
-      <w:proofErr w:type="spellStart"/>
-      <w:r>
-        <w:t>from</w:t>
-      </w:r>
-      <w:proofErr w:type="spellEnd"/>
-      <w:r>
-        <w:t xml:space="preserve"> </w:t>
-      </w:r>
-      <w:proofErr w:type="spellStart"/>
-      <w:r>
-        <w:t>the</w:t>
-      </w:r>
-      <w:proofErr w:type="spellEnd"/>
-      <w:r>
-        <w:t xml:space="preserve"> </w:t>
-      </w:r>
-      <w:proofErr w:type="spellStart"/>
-      <w:r>
-        <w:t>drop-down</w:t>
-      </w:r>
-      <w:proofErr w:type="spellEnd"/>
-      <w:r>
-        <w:t xml:space="preserve"> </w:t>
-      </w:r>
-      <w:proofErr w:type="spellStart"/>
-      <w:r>
-        <w:t>menu</w:t>
-      </w:r>
-      <w:proofErr w:type="spellEnd"/>
-      <w:r>
-        <w:t>.</w:t>
+        <w:t xml:space="preserve"> "Temporary" from the drop-down menu.</w:t>
       </w:r>
       <w:r>
         <w:t xml:space="preserve"> </w:t>
@@ -23205,7 +22924,6 @@
     <w:sig w:usb0="800001E3" w:usb1="1200FFEF" w:usb2="00040000" w:usb3="00000000" w:csb0="00000001" w:csb1="00000000"/>
   </w:font>
   <w:font w:name="Century Gothic">
-    <w:altName w:val="Century Gothic"/>
     <w:panose1 w:val="020B0502020202020204"/>
     <w:charset w:val="CC"/>
     <w:family w:val="swiss"/>
@@ -23244,6 +22962,7 @@
     <w:rsid w:val="000E3776"/>
     <w:rsid w:val="000E6A22"/>
     <w:rsid w:val="00101EA6"/>
+    <w:rsid w:val="00176F04"/>
     <w:rsid w:val="001D5767"/>
     <w:rsid w:val="002E15E4"/>
     <w:rsid w:val="003208CB"/>
@@ -23266,8 +22985,10 @@
     <w:rsid w:val="00A65C21"/>
     <w:rsid w:val="00AD4448"/>
     <w:rsid w:val="00C15491"/>
+    <w:rsid w:val="00C32132"/>
     <w:rsid w:val="00C60730"/>
     <w:rsid w:val="00C60772"/>
+    <w:rsid w:val="00CB4D55"/>
     <w:rsid w:val="00CF6731"/>
     <w:rsid w:val="00D622C1"/>
     <w:rsid w:val="00ED0E6A"/>

</xml_diff>